<commit_message>
Ajout du pdf du cahier des charges
</commit_message>
<xml_diff>
--- a/Documentation/cahier_des_charges.docx
+++ b/Documentation/cahier_des_charges.docx
@@ -390,7 +390,6 @@
           <w:b/>
           <w:sz w:val="28"/>
           <w:szCs w:val="28"/>
-          <w:lang w:val="en-US"/>
         </w:rPr>
       </w:pPr>
       <w:r>
@@ -419,7 +418,6 @@
           <w:b/>
           <w:sz w:val="28"/>
           <w:szCs w:val="28"/>
-          <w:lang w:val="en-US"/>
         </w:rPr>
         <w:tab/>
       </w:r>
@@ -533,7 +531,7 @@
         <w:br w:type="page"/>
       </w:r>
       <w:bookmarkStart w:id="1" w:name="_Toc377158723"/>
-      <w:bookmarkStart w:id="2" w:name="_Toc422150773"/>
+      <w:bookmarkStart w:id="2" w:name="_Toc422231407"/>
       <w:r>
         <w:lastRenderedPageBreak/>
         <w:t>Sommaire</w:t>
@@ -589,7 +587,7 @@
           <w:r>
             <w:fldChar w:fldCharType="separate"/>
           </w:r>
-          <w:hyperlink w:anchor="_Toc422150773" w:history="1">
+          <w:hyperlink w:anchor="_Toc422231407" w:history="1">
             <w:r>
               <w:rPr>
                 <w:rStyle w:val="Lienhypertexte"/>
@@ -612,7 +610,7 @@
               <w:rPr>
                 <w:webHidden/>
               </w:rPr>
-              <w:instrText xml:space="preserve"> PAGEREF _Toc422150773 \h </w:instrText>
+              <w:instrText xml:space="preserve"> PAGEREF _Toc422231407 \h </w:instrText>
             </w:r>
             <w:r>
               <w:rPr>
@@ -652,7 +650,7 @@
               <w:lang w:eastAsia="fr-FR" w:bidi="ar-SA"/>
             </w:rPr>
           </w:pPr>
-          <w:hyperlink w:anchor="_Toc422150774" w:history="1">
+          <w:hyperlink w:anchor="_Toc422231408" w:history="1">
             <w:r>
               <w:rPr>
                 <w:rStyle w:val="Lienhypertexte"/>
@@ -675,7 +673,7 @@
               <w:rPr>
                 <w:webHidden/>
               </w:rPr>
-              <w:instrText xml:space="preserve"> PAGEREF _Toc422150774 \h </w:instrText>
+              <w:instrText xml:space="preserve"> PAGEREF _Toc422231408 \h </w:instrText>
             </w:r>
             <w:r>
               <w:rPr>
@@ -715,7 +713,7 @@
               <w:lang w:eastAsia="fr-FR" w:bidi="ar-SA"/>
             </w:rPr>
           </w:pPr>
-          <w:hyperlink w:anchor="_Toc422150775" w:history="1">
+          <w:hyperlink w:anchor="_Toc422231409" w:history="1">
             <w:r>
               <w:rPr>
                 <w:rStyle w:val="Lienhypertexte"/>
@@ -738,7 +736,7 @@
               <w:rPr>
                 <w:webHidden/>
               </w:rPr>
-              <w:instrText xml:space="preserve"> PAGEREF _Toc422150775 \h </w:instrText>
+              <w:instrText xml:space="preserve"> PAGEREF _Toc422231409 \h </w:instrText>
             </w:r>
             <w:r>
               <w:rPr>
@@ -781,7 +779,7 @@
               <w:lang w:eastAsia="fr-FR" w:bidi="ar-SA"/>
             </w:rPr>
           </w:pPr>
-          <w:hyperlink w:anchor="_Toc422150776" w:history="1">
+          <w:hyperlink w:anchor="_Toc422231410" w:history="1">
             <w:r>
               <w:rPr>
                 <w:rStyle w:val="Lienhypertexte"/>
@@ -808,7 +806,7 @@
                 <w:noProof/>
                 <w:webHidden/>
               </w:rPr>
-              <w:instrText xml:space="preserve"> PAGEREF _Toc422150776 \h </w:instrText>
+              <w:instrText xml:space="preserve"> PAGEREF _Toc422231410 \h </w:instrText>
             </w:r>
             <w:r>
               <w:rPr>
@@ -855,7 +853,7 @@
               <w:lang w:eastAsia="fr-FR" w:bidi="ar-SA"/>
             </w:rPr>
           </w:pPr>
-          <w:hyperlink w:anchor="_Toc422150777" w:history="1">
+          <w:hyperlink w:anchor="_Toc422231411" w:history="1">
             <w:r>
               <w:rPr>
                 <w:rStyle w:val="Lienhypertexte"/>
@@ -882,7 +880,7 @@
                 <w:noProof/>
                 <w:webHidden/>
               </w:rPr>
-              <w:instrText xml:space="preserve"> PAGEREF _Toc422150777 \h </w:instrText>
+              <w:instrText xml:space="preserve"> PAGEREF _Toc422231411 \h </w:instrText>
             </w:r>
             <w:r>
               <w:rPr>
@@ -926,7 +924,7 @@
               <w:lang w:eastAsia="fr-FR" w:bidi="ar-SA"/>
             </w:rPr>
           </w:pPr>
-          <w:hyperlink w:anchor="_Toc422150778" w:history="1">
+          <w:hyperlink w:anchor="_Toc422231412" w:history="1">
             <w:r>
               <w:rPr>
                 <w:rStyle w:val="Lienhypertexte"/>
@@ -949,7 +947,7 @@
               <w:rPr>
                 <w:webHidden/>
               </w:rPr>
-              <w:instrText xml:space="preserve"> PAGEREF _Toc422150778 \h </w:instrText>
+              <w:instrText xml:space="preserve"> PAGEREF _Toc422231412 \h </w:instrText>
             </w:r>
             <w:r>
               <w:rPr>
@@ -989,7 +987,7 @@
               <w:lang w:eastAsia="fr-FR" w:bidi="ar-SA"/>
             </w:rPr>
           </w:pPr>
-          <w:hyperlink w:anchor="_Toc422150779" w:history="1">
+          <w:hyperlink w:anchor="_Toc422231413" w:history="1">
             <w:r>
               <w:rPr>
                 <w:rStyle w:val="Lienhypertexte"/>
@@ -1012,7 +1010,7 @@
               <w:rPr>
                 <w:webHidden/>
               </w:rPr>
-              <w:instrText xml:space="preserve"> PAGEREF _Toc422150779 \h </w:instrText>
+              <w:instrText xml:space="preserve"> PAGEREF _Toc422231413 \h </w:instrText>
             </w:r>
             <w:r>
               <w:rPr>
@@ -1052,7 +1050,7 @@
               <w:lang w:eastAsia="fr-FR" w:bidi="ar-SA"/>
             </w:rPr>
           </w:pPr>
-          <w:hyperlink w:anchor="_Toc422150780" w:history="1">
+          <w:hyperlink w:anchor="_Toc422231414" w:history="1">
             <w:r>
               <w:rPr>
                 <w:rStyle w:val="Lienhypertexte"/>
@@ -1075,7 +1073,7 @@
               <w:rPr>
                 <w:webHidden/>
               </w:rPr>
-              <w:instrText xml:space="preserve"> PAGEREF _Toc422150780 \h </w:instrText>
+              <w:instrText xml:space="preserve"> PAGEREF _Toc422231414 \h </w:instrText>
             </w:r>
             <w:r>
               <w:rPr>
@@ -1092,7 +1090,7 @@
               <w:rPr>
                 <w:webHidden/>
               </w:rPr>
-              <w:t>5</w:t>
+              <w:t>4</w:t>
             </w:r>
             <w:r>
               <w:rPr>
@@ -1115,7 +1113,7 @@
               <w:lang w:eastAsia="fr-FR" w:bidi="ar-SA"/>
             </w:rPr>
           </w:pPr>
-          <w:hyperlink w:anchor="_Toc422150781" w:history="1">
+          <w:hyperlink w:anchor="_Toc422231415" w:history="1">
             <w:r>
               <w:rPr>
                 <w:rStyle w:val="Lienhypertexte"/>
@@ -1138,7 +1136,7 @@
               <w:rPr>
                 <w:webHidden/>
               </w:rPr>
-              <w:instrText xml:space="preserve"> PAGEREF _Toc422150781 \h </w:instrText>
+              <w:instrText xml:space="preserve"> PAGEREF _Toc422231415 \h </w:instrText>
             </w:r>
             <w:r>
               <w:rPr>
@@ -1155,7 +1153,7 @@
               <w:rPr>
                 <w:webHidden/>
               </w:rPr>
-              <w:t>5</w:t>
+              <w:t>4</w:t>
             </w:r>
             <w:r>
               <w:rPr>
@@ -1208,7 +1206,7 @@
         <w:pStyle w:val="Titre2"/>
       </w:pPr>
       <w:bookmarkStart w:id="3" w:name="_Toc377158561"/>
-      <w:bookmarkStart w:id="4" w:name="_Toc422150774"/>
+      <w:bookmarkStart w:id="4" w:name="_Toc422231408"/>
       <w:bookmarkEnd w:id="0"/>
       <w:r>
         <w:lastRenderedPageBreak/>
@@ -1243,7 +1241,7 @@
       <w:pPr>
         <w:pStyle w:val="Titre2"/>
       </w:pPr>
-      <w:bookmarkStart w:id="5" w:name="_Toc422150775"/>
+      <w:bookmarkStart w:id="5" w:name="_Toc422231409"/>
       <w:r>
         <w:t>Contexte et contraintes technique</w:t>
       </w:r>
@@ -1253,7 +1251,7 @@
       <w:pPr>
         <w:pStyle w:val="Titre3"/>
       </w:pPr>
-      <w:bookmarkStart w:id="6" w:name="_Toc422150776"/>
+      <w:bookmarkStart w:id="6" w:name="_Toc422231410"/>
       <w:r>
         <w:t>Environnement</w:t>
       </w:r>
@@ -1278,10 +1276,28 @@
         <w:pStyle w:val="Textbody"/>
       </w:pPr>
       <w:r>
-        <w:t>Le rendu se fait pour le moment grâce à la librairie GLUT</w:t>
-      </w:r>
-      <w:r>
-        <w:t>, surcouche de l’API OpenGL.</w:t>
+        <w:t xml:space="preserve">Le rendu se fait pour le moment grâce à la librairie </w:t>
+      </w:r>
+      <w:r>
+        <w:rPr>
+          <w:b/>
+        </w:rPr>
+        <w:t>GLUT</w:t>
+      </w:r>
+      <w:r>
+        <w:t>, surcouche de l’API OpenGL</w:t>
+      </w:r>
+      <w:r>
+        <w:t xml:space="preserve">, ainsi que la bibliothèque utilitaire </w:t>
+      </w:r>
+      <w:r>
+        <w:rPr>
+          <w:b/>
+        </w:rPr>
+        <w:t>GLEW</w:t>
+      </w:r>
+      <w:r>
+        <w:t>.</w:t>
       </w:r>
     </w:p>
     <w:p>
@@ -1289,33 +1305,84 @@
         <w:pStyle w:val="Textbody"/>
       </w:pPr>
       <w:r>
-        <w:t>Nous avons pour objectif de migrer vers FreeGLUT, qui contrairement à GLUT, est encore maintenu.</w:t>
-      </w:r>
+        <w:t xml:space="preserve">Nous avons pour objectif de migrer vers </w:t>
+      </w:r>
+      <w:r>
+        <w:rPr>
+          <w:b/>
+        </w:rPr>
+        <w:t>FreeGLUT</w:t>
+      </w:r>
+      <w:r>
+        <w:t xml:space="preserve">, qui contrairement à </w:t>
+      </w:r>
+      <w:r>
+        <w:rPr>
+          <w:b/>
+        </w:rPr>
+        <w:t>GLUT</w:t>
+      </w:r>
+      <w:r>
+        <w:t>, est encore maintenu.</w:t>
+      </w:r>
+    </w:p>
+    <w:p>
+      <w:pPr>
+        <w:pStyle w:val="Titre3"/>
+      </w:pPr>
+      <w:bookmarkStart w:id="7" w:name="_Toc422231411"/>
+      <w:r>
+        <w:t>Outils</w:t>
+      </w:r>
+      <w:bookmarkEnd w:id="7"/>
     </w:p>
     <w:p>
       <w:pPr>
         <w:pStyle w:val="Textbody"/>
       </w:pPr>
       <w:r>
-        <w:t>Nous utilisons également GLEW pour faire jolie.</w:t>
-      </w:r>
-    </w:p>
-    <w:p>
-      <w:pPr>
-        <w:pStyle w:val="Titre3"/>
-      </w:pPr>
-      <w:bookmarkStart w:id="7" w:name="_Toc422150777"/>
-      <w:r>
-        <w:t>Outils</w:t>
-      </w:r>
-      <w:bookmarkEnd w:id="7"/>
+        <w:t xml:space="preserve">Pour le développement de notre projet, nous utiliserons </w:t>
+      </w:r>
+      <w:r>
+        <w:rPr>
+          <w:b/>
+        </w:rPr>
+        <w:t>Visual Studio</w:t>
+      </w:r>
+      <w:r>
+        <w:t>, l’IDE de Microsoft, dans ses versions 2010 et 2013</w:t>
+      </w:r>
+      <w:r>
+        <w:t xml:space="preserve"> (certains développeurs étant plus à l’aise sur une version que sur l’autre)</w:t>
+      </w:r>
+      <w:r>
+        <w:t xml:space="preserve">. </w:t>
+      </w:r>
     </w:p>
     <w:p>
       <w:pPr>
         <w:pStyle w:val="Textbody"/>
       </w:pPr>
       <w:r>
-        <w:t>Visual Studio 2010 et 2013.</w:t>
+        <w:t xml:space="preserve">Pour la gestion du code, nous nous servirons de </w:t>
+      </w:r>
+      <w:r>
+        <w:rPr>
+          <w:b/>
+        </w:rPr>
+        <w:t>Git</w:t>
+      </w:r>
+      <w:r>
+        <w:t xml:space="preserve"> et du logiciel </w:t>
+      </w:r>
+      <w:r>
+        <w:rPr>
+          <w:b/>
+        </w:rPr>
+        <w:t>SourceTree</w:t>
+      </w:r>
+      <w:r>
+        <w:t>, facilitant son utilisation.</w:t>
       </w:r>
     </w:p>
     <w:p>
@@ -1323,42 +1390,195 @@
         <w:pStyle w:val="Textbody"/>
       </w:pPr>
       <w:r>
-        <w:t>Git pour la gestion des sources (Source</w:t>
-      </w:r>
-      <w:r>
-        <w:t>T</w:t>
-      </w:r>
-      <w:r>
-        <w:t>ree)</w:t>
-      </w:r>
+        <w:t xml:space="preserve">Pour ce qui est de la gestion du projet, nous utilisons </w:t>
+      </w:r>
+      <w:r>
+        <w:rPr>
+          <w:b/>
+        </w:rPr>
+        <w:t>Trello</w:t>
+      </w:r>
+      <w:r>
+        <w:t xml:space="preserve"> pour la gestion des taches et </w:t>
+      </w:r>
+      <w:r>
+        <w:rPr>
+          <w:b/>
+        </w:rPr>
+        <w:t>GanttProject</w:t>
+      </w:r>
+      <w:r>
+        <w:t xml:space="preserve"> pour planifier ces taches.</w:t>
+      </w:r>
+      <w:r>
+        <w:br w:type="page"/>
+      </w:r>
+    </w:p>
+    <w:p>
+      <w:pPr>
+        <w:pStyle w:val="Titre2"/>
+      </w:pPr>
+      <w:bookmarkStart w:id="8" w:name="_Toc422231412"/>
+      <w:r>
+        <w:lastRenderedPageBreak/>
+        <w:t>Fonctionnalités attendues</w:t>
+      </w:r>
+      <w:bookmarkEnd w:id="8"/>
     </w:p>
     <w:p>
       <w:pPr>
         <w:pStyle w:val="Textbody"/>
-      </w:pPr>
-      <w:r>
-        <w:t>Trello pour la gestion des tâches</w:t>
+        <w:numPr>
+          <w:ilvl w:val="0"/>
+          <w:numId w:val="4"/>
+        </w:numPr>
+      </w:pPr>
+      <w:r>
+        <w:t xml:space="preserve">Affichage en 3D </w:t>
+      </w:r>
+      <w:r>
+        <w:t xml:space="preserve">et en </w:t>
+      </w:r>
+      <w:r>
+        <w:t xml:space="preserve">temps réel </w:t>
       </w:r>
     </w:p>
     <w:p>
       <w:pPr>
         <w:pStyle w:val="Textbody"/>
-      </w:pPr>
-      <w:r>
-        <w:t>Gantt project pour la gestion des tâches</w:t>
+        <w:numPr>
+          <w:ilvl w:val="0"/>
+          <w:numId w:val="4"/>
+        </w:numPr>
+      </w:pPr>
+      <w:r>
+        <w:t>Gestion d’émetteurs de particules</w:t>
       </w:r>
     </w:p>
     <w:p>
       <w:pPr>
         <w:pStyle w:val="Textbody"/>
-      </w:pPr>
-      <w:r>
-        <w:t>Freemind pour WBS</w:t>
-      </w:r>
-    </w:p>
-    <w:p>
-      <w:pPr>
-        <w:suppressAutoHyphens w:val="0"/>
+        <w:numPr>
+          <w:ilvl w:val="1"/>
+          <w:numId w:val="4"/>
+        </w:numPr>
+      </w:pPr>
+      <w:r>
+        <w:t xml:space="preserve">Ajout et suppression d’émetteurs </w:t>
+      </w:r>
+    </w:p>
+    <w:p>
+      <w:pPr>
+        <w:pStyle w:val="Textbody"/>
+        <w:numPr>
+          <w:ilvl w:val="1"/>
+          <w:numId w:val="4"/>
+        </w:numPr>
+      </w:pPr>
+      <w:r>
+        <w:t>Edition des propriétés des émetteurs (position, angle de départ, vélocité particule, type de particule, vitesse d’émission)</w:t>
+      </w:r>
+    </w:p>
+    <w:p>
+      <w:pPr>
+        <w:pStyle w:val="Textbody"/>
+        <w:numPr>
+          <w:ilvl w:val="0"/>
+          <w:numId w:val="4"/>
+        </w:numPr>
+      </w:pPr>
+      <w:r>
+        <w:t>Gestion de particules</w:t>
+      </w:r>
+    </w:p>
+    <w:p>
+      <w:pPr>
+        <w:pStyle w:val="Textbody"/>
+        <w:numPr>
+          <w:ilvl w:val="1"/>
+          <w:numId w:val="4"/>
+        </w:numPr>
+      </w:pPr>
+      <w:r>
+        <w:t xml:space="preserve">Edition des propriétés d’un type de particule (couleur, taille, durée de vie, </w:t>
+      </w:r>
+      <w:r>
+        <w:t>transition couleur, shader</w:t>
+      </w:r>
+      <w:r>
+        <w:t xml:space="preserve">, </w:t>
+      </w:r>
+      <w:r>
+        <w:t>texture)</w:t>
+      </w:r>
+      <w:bookmarkStart w:id="9" w:name="_Toc377158568"/>
+    </w:p>
+    <w:p>
+      <w:pPr>
+        <w:pStyle w:val="Textbody"/>
+        <w:numPr>
+          <w:ilvl w:val="0"/>
+          <w:numId w:val="4"/>
+        </w:numPr>
+      </w:pPr>
+      <w:r>
+        <w:t>Possibilité d’importer et exporter les particules et émetteurs de particules</w:t>
+      </w:r>
+    </w:p>
+    <w:p>
+      <w:pPr>
+        <w:pStyle w:val="Titre2"/>
+      </w:pPr>
+      <w:bookmarkStart w:id="10" w:name="_Toc422231413"/>
+      <w:r>
+        <w:t>Contraintes budgétaires et délais</w:t>
+      </w:r>
+      <w:bookmarkEnd w:id="9"/>
+      <w:bookmarkEnd w:id="10"/>
+    </w:p>
+    <w:p>
+      <w:pPr>
+        <w:pStyle w:val="Textbody"/>
+        <w:ind w:firstLine="709"/>
+      </w:pPr>
+      <w:r>
+        <w:t xml:space="preserve">Nous n’avons </w:t>
+      </w:r>
+      <w:r>
+        <w:t>aucune</w:t>
+      </w:r>
+      <w:r>
+        <w:t xml:space="preserve"> contrainte concernant le budget</w:t>
+      </w:r>
+      <w:r>
+        <w:t xml:space="preserve">, </w:t>
+      </w:r>
+      <w:r>
+        <w:t>excepté</w:t>
+      </w:r>
+      <w:r>
+        <w:t xml:space="preserve"> celle que nous n’en avons pas, si nous </w:t>
+      </w:r>
+      <w:r>
+        <w:t>avons besoin de</w:t>
+      </w:r>
+      <w:r>
+        <w:t xml:space="preserve"> payer quelque chose, c’</w:t>
+      </w:r>
+      <w:r>
+        <w:t>est de notre</w:t>
+      </w:r>
+      <w:r>
+        <w:t xml:space="preserve"> poche</w:t>
+      </w:r>
+      <w:r>
+        <w:t>.</w:t>
+      </w:r>
+    </w:p>
+    <w:p>
+      <w:pPr>
+        <w:pStyle w:val="Textbody"/>
+        <w:ind w:firstLine="709"/>
         <w:rPr>
           <w:rFonts w:asciiTheme="minorHAnsi" w:eastAsia="Times New Roman" w:hAnsiTheme="minorHAnsi"/>
           <w:b/>
@@ -1367,323 +1587,88 @@
           <w:szCs w:val="23"/>
         </w:rPr>
       </w:pPr>
-      <w:bookmarkStart w:id="8" w:name="_Toc422150778"/>
-      <w:r>
-        <w:br w:type="page"/>
-      </w:r>
+      <w:r>
+        <w:t>En revanche, la multitude de projets que nous avons à réaliser en parallèle, ainsi que le fait que nous suivions une formation en alternance font du temps une contrainte importante. Il faudra donc bien gérer notre temps, à l’aide d’un diagramme de Gantt par exemple.</w:t>
+      </w:r>
+      <w:bookmarkStart w:id="11" w:name="_Toc377158570"/>
     </w:p>
     <w:p>
       <w:pPr>
         <w:pStyle w:val="Titre2"/>
       </w:pPr>
-      <w:r>
-        <w:lastRenderedPageBreak/>
-        <w:t>Fonctionnalités attendues</w:t>
-      </w:r>
-      <w:bookmarkEnd w:id="8"/>
-    </w:p>
-    <w:p>
-      <w:pPr>
-        <w:pStyle w:val="Textbody"/>
-        <w:numPr>
-          <w:ilvl w:val="0"/>
-          <w:numId w:val="4"/>
-        </w:numPr>
-      </w:pPr>
-      <w:r>
-        <w:t xml:space="preserve">Affichage en 3D </w:t>
-      </w:r>
-      <w:r>
-        <w:t xml:space="preserve">et en </w:t>
-      </w:r>
-      <w:r>
-        <w:t xml:space="preserve">temps réel </w:t>
-      </w:r>
-    </w:p>
-    <w:p>
-      <w:pPr>
-        <w:pStyle w:val="Textbody"/>
-        <w:numPr>
-          <w:ilvl w:val="0"/>
-          <w:numId w:val="4"/>
-        </w:numPr>
-      </w:pPr>
-      <w:r>
-        <w:t>Gestion d’émetteurs de particules</w:t>
-      </w:r>
-    </w:p>
-    <w:p>
-      <w:pPr>
-        <w:pStyle w:val="Textbody"/>
-        <w:numPr>
-          <w:ilvl w:val="1"/>
-          <w:numId w:val="4"/>
-        </w:numPr>
-      </w:pPr>
-      <w:r>
-        <w:t xml:space="preserve">Ajout et suppression d’émetteurs </w:t>
-      </w:r>
-    </w:p>
-    <w:p>
-      <w:pPr>
-        <w:pStyle w:val="Textbody"/>
-        <w:numPr>
-          <w:ilvl w:val="1"/>
-          <w:numId w:val="4"/>
-        </w:numPr>
-      </w:pPr>
-      <w:r>
-        <w:t>Edition des propriétés des émetteurs (position, angle de départ, vélocité particule, type de particule, vitesse d’émission)</w:t>
-      </w:r>
-    </w:p>
-    <w:p>
-      <w:pPr>
-        <w:pStyle w:val="Textbody"/>
-        <w:numPr>
-          <w:ilvl w:val="0"/>
-          <w:numId w:val="4"/>
-        </w:numPr>
-      </w:pPr>
-      <w:r>
-        <w:t>Gestion de particules</w:t>
-      </w:r>
-    </w:p>
-    <w:p>
-      <w:pPr>
-        <w:pStyle w:val="Textbody"/>
-        <w:numPr>
-          <w:ilvl w:val="1"/>
-          <w:numId w:val="4"/>
-        </w:numPr>
-      </w:pPr>
-      <w:r>
-        <w:t xml:space="preserve">Edition des propriétés d’un type de particule (couleur, taille, durée de vie, </w:t>
-      </w:r>
-      <w:r>
-        <w:t>transition couleur, shader</w:t>
-      </w:r>
-      <w:r>
-        <w:t xml:space="preserve">, </w:t>
-      </w:r>
-      <w:r>
-        <w:t>texture)</w:t>
-      </w:r>
-      <w:bookmarkStart w:id="9" w:name="_Toc377158568"/>
-    </w:p>
-    <w:p>
-      <w:pPr>
-        <w:pStyle w:val="Textbody"/>
-        <w:numPr>
-          <w:ilvl w:val="0"/>
-          <w:numId w:val="4"/>
-        </w:numPr>
-      </w:pPr>
-      <w:r>
-        <w:t>Possibilité d’importer et exporter les particules et émetteurs de particules</w:t>
-      </w:r>
-    </w:p>
-    <w:p>
-      <w:pPr>
-        <w:pStyle w:val="Textbody"/>
-        <w:ind w:left="720"/>
-        <w:jc w:val="center"/>
-        <w:rPr>
-          <w:b/>
-          <w:sz w:val="240"/>
-        </w:rPr>
-      </w:pPr>
-      <w:r>
-        <w:rPr>
-          <w:b/>
-          <w:sz w:val="240"/>
-        </w:rPr>
-        <w:t>IMAGE</w:t>
-      </w:r>
-    </w:p>
-    <w:p>
-      <w:pPr>
-        <w:pStyle w:val="Titre2"/>
-      </w:pPr>
-      <w:bookmarkStart w:id="10" w:name="_Toc422150779"/>
-      <w:r>
-        <w:t>Contraintes budgétaires et délais</w:t>
-      </w:r>
-      <w:bookmarkEnd w:id="9"/>
-      <w:bookmarkEnd w:id="10"/>
+      <w:bookmarkStart w:id="12" w:name="_Toc422231414"/>
+      <w:r>
+        <w:t>Utilisateurs</w:t>
+      </w:r>
+      <w:bookmarkEnd w:id="11"/>
+      <w:bookmarkEnd w:id="12"/>
     </w:p>
     <w:p>
       <w:pPr>
         <w:pStyle w:val="Textbody"/>
         <w:ind w:firstLine="709"/>
-      </w:pPr>
-      <w:r>
-        <w:t xml:space="preserve">Nous n’avons </w:t>
-      </w:r>
-      <w:r>
-        <w:t>aucune</w:t>
-      </w:r>
-      <w:r>
-        <w:t xml:space="preserve"> contrainte concernant le budget</w:t>
-      </w:r>
-      <w:r>
-        <w:t xml:space="preserve">, </w:t>
-      </w:r>
-      <w:r>
-        <w:t>excepté</w:t>
-      </w:r>
-      <w:r>
-        <w:t xml:space="preserve"> celle que nous n’en avons pas, si nous </w:t>
-      </w:r>
-      <w:r>
-        <w:t>avons besoin de</w:t>
-      </w:r>
-      <w:bookmarkStart w:id="11" w:name="_GoBack"/>
-      <w:bookmarkEnd w:id="11"/>
-      <w:r>
-        <w:t xml:space="preserve"> payer quelque chose, c’</w:t>
-      </w:r>
-      <w:r>
-        <w:t>est de notre</w:t>
-      </w:r>
-      <w:r>
-        <w:t xml:space="preserve"> poche</w:t>
-      </w:r>
-      <w:r>
-        <w:t>.</w:t>
+        <w:rPr>
+          <w:lang w:bidi="ar-SA"/>
+        </w:rPr>
+      </w:pPr>
+      <w:r>
+        <w:rPr>
+          <w:lang w:bidi="ar-SA"/>
+        </w:rPr>
+        <w:t>Ce projet a pour cible des étudiants curieux et des industriels désireux de prototyper rapidement différents types de particules</w:t>
+      </w:r>
+      <w:r>
+        <w:rPr>
+          <w:lang w:bidi="ar-SA"/>
+        </w:rPr>
+        <w:t>, et de pouvoir sauvegarder et recharger leurs travaux.</w:t>
       </w:r>
     </w:p>
     <w:p>
       <w:pPr>
         <w:pStyle w:val="Textbody"/>
-        <w:ind w:firstLine="709"/>
-      </w:pPr>
-      <w:r>
-        <w:t>En revanche, la multitude de projets que nous avons à réaliser en parallèle, ainsi que le fait que nous suivions une formation en alternance font du temps une contrainte importante. Il faudra donc bien gérer notre temps, à l’aide d’un diagramme de Gantt par exemple.</w:t>
-      </w:r>
-    </w:p>
-    <w:p>
-      <w:pPr>
-        <w:pStyle w:val="Standard"/>
-      </w:pPr>
-    </w:p>
-    <w:p>
-      <w:pPr>
-        <w:suppressAutoHyphens w:val="0"/>
-        <w:rPr>
-          <w:rFonts w:asciiTheme="minorHAnsi" w:eastAsia="Times New Roman" w:hAnsiTheme="minorHAnsi"/>
+        <w:rPr>
+          <w:lang w:bidi="ar-SA"/>
+        </w:rPr>
+      </w:pPr>
+      <w:r>
+        <w:rPr>
+          <w:lang w:bidi="ar-SA"/>
+        </w:rPr>
+        <w:tab/>
+        <w:t>Cela s’adresse donc à un public avec un degré d’aisance avec les outils informatiques assez important.</w:t>
+      </w:r>
+    </w:p>
+    <w:p>
+      <w:pPr>
+        <w:pStyle w:val="Titre2"/>
+      </w:pPr>
+      <w:bookmarkStart w:id="13" w:name="_Toc422231415"/>
+      <w:r>
+        <w:t>Evolutions à venir</w:t>
+      </w:r>
+      <w:bookmarkEnd w:id="13"/>
+    </w:p>
+    <w:p>
+      <w:pPr>
+        <w:pStyle w:val="Textbody"/>
+        <w:rPr>
           <w:b/>
-          <w:color w:val="2E74B5"/>
-          <w:sz w:val="40"/>
-          <w:szCs w:val="23"/>
-        </w:rPr>
-      </w:pPr>
-      <w:bookmarkStart w:id="12" w:name="_Toc377158570"/>
-      <w:r>
-        <w:br w:type="page"/>
-      </w:r>
-    </w:p>
-    <w:p>
-      <w:pPr>
-        <w:pStyle w:val="Titre2"/>
-      </w:pPr>
-      <w:bookmarkStart w:id="13" w:name="_Toc422150780"/>
-      <w:r>
-        <w:lastRenderedPageBreak/>
-        <w:t>Utilisateurs</w:t>
-      </w:r>
-      <w:bookmarkEnd w:id="12"/>
-      <w:bookmarkEnd w:id="13"/>
+        </w:rPr>
+      </w:pPr>
+      <w:r>
+        <w:tab/>
+      </w:r>
+      <w:bookmarkStart w:id="14" w:name="_GoBack"/>
+      <w:bookmarkEnd w:id="14"/>
     </w:p>
     <w:p>
       <w:pPr>
         <w:pStyle w:val="Textbody"/>
-      </w:pPr>
-      <w:r>
-        <w:tab/>
-        <w:t>Les utilisateurs seront tous très contents de notre projet.</w:t>
-      </w:r>
-    </w:p>
-    <w:p>
-      <w:pPr>
-        <w:pStyle w:val="Textbody"/>
         <w:rPr>
           <w:b/>
         </w:rPr>
       </w:pPr>
-      <w:r>
-        <w:rPr>
-          <w:b/>
-        </w:rPr>
-        <w:t>Plus sérieusement, je ne vois pas trop ce qu’il faut dire ici.</w:t>
-      </w:r>
-    </w:p>
-    <w:p>
-      <w:pPr>
-        <w:pStyle w:val="Titre2"/>
-      </w:pPr>
-      <w:bookmarkStart w:id="14" w:name="_Toc422150781"/>
-      <w:r>
-        <w:t>Evolutions à venir</w:t>
-      </w:r>
-      <w:bookmarkEnd w:id="14"/>
-    </w:p>
-    <w:p>
-      <w:pPr>
-        <w:pStyle w:val="Textbody"/>
-      </w:pPr>
-      <w:r>
-        <w:tab/>
-        <w:t>Aucune.</w:t>
-      </w:r>
-    </w:p>
-    <w:p>
-      <w:pPr>
-        <w:pStyle w:val="Textbody"/>
-      </w:pPr>
-      <w:r>
-        <w:tab/>
-        <w:t>Notre projet est parfait.</w:t>
-      </w:r>
-    </w:p>
-    <w:p>
-      <w:pPr>
-        <w:pStyle w:val="Textbody"/>
-      </w:pPr>
-    </w:p>
-    <w:p>
-      <w:pPr>
-        <w:pStyle w:val="Textbody"/>
-      </w:pPr>
-      <w:r>
-        <w:tab/>
-        <w:t>Cordialement.</w:t>
-      </w:r>
-    </w:p>
-    <w:p>
-      <w:pPr>
-        <w:pStyle w:val="Textbody"/>
-        <w:rPr>
-          <w:b/>
-        </w:rPr>
-      </w:pPr>
-      <w:r>
-        <w:rPr>
-          <w:b/>
-        </w:rPr>
-        <w:t>Plus sérieusement, je ne vois pas trop ce qu’</w:t>
-      </w:r>
-      <w:r>
-        <w:rPr>
-          <w:b/>
-        </w:rPr>
-        <w:t>il faut dire ici</w:t>
-      </w:r>
-      <w:r>
-        <w:rPr>
-          <w:b/>
-        </w:rPr>
-        <w:t>.</w:t>
-      </w:r>
     </w:p>
     <w:sectPr>
       <w:footerReference w:type="default" r:id="rId9"/>
@@ -1843,7 +1828,7 @@
                                       <w:sz w:val="32"/>
                                       <w:szCs w:val="32"/>
                                     </w:rPr>
-                                    <w:t>5</w:t>
+                                    <w:t>4</w:t>
                                   </w:r>
                                   <w:r>
                                     <w:rPr>
@@ -1916,7 +1901,7 @@
                                 <w:sz w:val="32"/>
                                 <w:szCs w:val="32"/>
                               </w:rPr>
-                              <w:t>5</w:t>
+                              <w:t>4</w:t>
                             </w:r>
                             <w:r>
                               <w:rPr>
@@ -3727,7 +3712,7 @@
 </file>
 
 <file path=customXml/itemProps1.xml><?xml version="1.0" encoding="utf-8"?>
-<ds:datastoreItem xmlns:ds="http://schemas.openxmlformats.org/officeDocument/2006/customXml" ds:itemID="{6B306EDF-D321-442A-A1A5-307F74172DEB}">
+<ds:datastoreItem xmlns:ds="http://schemas.openxmlformats.org/officeDocument/2006/customXml" ds:itemID="{2CAA4426-0EAF-4E01-A69D-986531B2E0C6}">
   <ds:schemaRefs>
     <ds:schemaRef ds:uri="http://schemas.openxmlformats.org/officeDocument/2006/bibliography"/>
   </ds:schemaRefs>

</xml_diff>